<commit_message>
up file báo cáo + up demo webservice, navigator
</commit_message>
<xml_diff>
--- a/Document/Báo cáo/SDS.docx
+++ b/Document/Báo cáo/SDS.docx
@@ -2595,8 +2595,6 @@
           <w:i w:val="0"/>
         </w:rPr>
       </w:pPr>
-      <w:bookmarkStart w:id="0" w:name="_GoBack"/>
-      <w:bookmarkEnd w:id="0"/>
     </w:p>
     <w:p>
       <w:pPr>
@@ -3638,16 +3636,16 @@
         </w:tabs>
         <w:spacing w:before="1"/>
       </w:pPr>
-      <w:bookmarkStart w:id="1" w:name="1_Introduction"/>
-      <w:bookmarkStart w:id="2" w:name="_Toc531712091"/>
+      <w:bookmarkStart w:id="0" w:name="1_Introduction"/>
+      <w:bookmarkStart w:id="1" w:name="_Toc531712091"/>
+      <w:bookmarkEnd w:id="0"/>
+      <w:r>
+        <w:rPr>
+          <w:color w:val="6D2400"/>
+        </w:rPr>
+        <w:t>INTRODUCTION</w:t>
+      </w:r>
       <w:bookmarkEnd w:id="1"/>
-      <w:r>
-        <w:rPr>
-          <w:color w:val="6D2400"/>
-        </w:rPr>
-        <w:t>INTRODUCTION</w:t>
-      </w:r>
-      <w:bookmarkEnd w:id="2"/>
     </w:p>
     <w:p>
       <w:pPr>
@@ -3683,16 +3681,16 @@
           <w:tab w:val="left" w:pos="678"/>
         </w:tabs>
       </w:pPr>
-      <w:bookmarkStart w:id="3" w:name="1.1_Purpose"/>
-      <w:bookmarkStart w:id="4" w:name="_Toc531712092"/>
+      <w:bookmarkStart w:id="2" w:name="1.1_Purpose"/>
+      <w:bookmarkStart w:id="3" w:name="_Toc531712092"/>
+      <w:bookmarkEnd w:id="2"/>
+      <w:r>
+        <w:rPr>
+          <w:color w:val="003300"/>
+        </w:rPr>
+        <w:t>Purpose</w:t>
+      </w:r>
       <w:bookmarkEnd w:id="3"/>
-      <w:r>
-        <w:rPr>
-          <w:color w:val="003300"/>
-        </w:rPr>
-        <w:t>Purpose</w:t>
-      </w:r>
-      <w:bookmarkEnd w:id="4"/>
     </w:p>
     <w:p>
       <w:pPr>
@@ -3884,8 +3882,8 @@
         </w:rPr>
         <w:t>limitation,.</w:t>
       </w:r>
-      <w:bookmarkStart w:id="5" w:name="1.2_Definitions,_Acronyms_and_Abbreviati"/>
-      <w:bookmarkEnd w:id="5"/>
+      <w:bookmarkStart w:id="4" w:name="1.2_Definitions,_Acronyms_and_Abbreviati"/>
+      <w:bookmarkEnd w:id="4"/>
     </w:p>
     <w:p>
       <w:pPr>
@@ -3932,14 +3930,14 @@
         </w:tabs>
         <w:spacing w:before="191"/>
       </w:pPr>
-      <w:bookmarkStart w:id="6" w:name="_Toc531712093"/>
+      <w:bookmarkStart w:id="5" w:name="_Toc531712093"/>
       <w:r>
         <w:rPr>
           <w:color w:val="003300"/>
         </w:rPr>
         <w:t>Overview</w:t>
       </w:r>
-      <w:bookmarkEnd w:id="6"/>
+      <w:bookmarkEnd w:id="5"/>
     </w:p>
     <w:p>
       <w:pPr>
@@ -4004,8 +4002,8 @@
           <w:shd w:val="clear" w:color="auto" w:fill="FFFFFF"/>
         </w:rPr>
       </w:pPr>
-      <w:bookmarkStart w:id="7" w:name="1.4_Overview"/>
-      <w:bookmarkEnd w:id="7"/>
+      <w:bookmarkStart w:id="6" w:name="1.4_Overview"/>
+      <w:bookmarkEnd w:id="6"/>
     </w:p>
     <w:p>
       <w:pPr>
@@ -4028,9 +4026,9 @@
           <w:tab w:val="left" w:pos="534"/>
         </w:tabs>
       </w:pPr>
-      <w:bookmarkStart w:id="8" w:name="2_screen_Flow"/>
-      <w:bookmarkStart w:id="9" w:name="_Toc531712094"/>
-      <w:bookmarkEnd w:id="8"/>
+      <w:bookmarkStart w:id="7" w:name="2_screen_Flow"/>
+      <w:bookmarkStart w:id="8" w:name="_Toc531712094"/>
+      <w:bookmarkEnd w:id="7"/>
       <w:r>
         <w:rPr>
           <w:color w:val="6D2400"/>
@@ -4050,7 +4048,7 @@
         </w:rPr>
         <w:t>FLOW</w:t>
       </w:r>
-      <w:bookmarkEnd w:id="9"/>
+      <w:bookmarkEnd w:id="8"/>
     </w:p>
     <w:p>
       <w:pPr>
@@ -4880,7 +4878,7 @@
         </w:rPr>
         <w:t xml:space="preserve"> </w:t>
       </w:r>
-      <w:bookmarkStart w:id="10" w:name="_Toc531712095"/>
+      <w:bookmarkStart w:id="9" w:name="_Toc531712095"/>
       <w:r>
         <w:rPr>
           <w:sz w:val="28"/>
@@ -4895,7 +4893,7 @@
         </w:rPr>
         <w:t>creen Login</w:t>
       </w:r>
-      <w:bookmarkEnd w:id="10"/>
+      <w:bookmarkEnd w:id="9"/>
     </w:p>
     <w:p>
       <w:pPr>
@@ -6346,6 +6344,477 @@
     <w:p>
       <w:pPr>
         <w:pStyle w:val="Heading2"/>
+        <w:tabs>
+          <w:tab w:val="left" w:pos="678"/>
+        </w:tabs>
+        <w:ind w:left="0" w:firstLine="0"/>
+        <w:rPr>
+          <w:sz w:val="28"/>
+          <w:szCs w:val="28"/>
+        </w:rPr>
+      </w:pPr>
+    </w:p>
+    <w:p>
+      <w:pPr>
+        <w:rPr>
+          <w:i/>
+          <w:color w:val="000000" w:themeColor="text1"/>
+          <w:sz w:val="32"/>
+        </w:rPr>
+      </w:pPr>
+      <w:r>
+        <w:rPr>
+          <w:i/>
+          <w:color w:val="000000" w:themeColor="text1"/>
+          <w:sz w:val="32"/>
+        </w:rPr>
+        <w:t>1.2 How to do</w:t>
+      </w:r>
+    </w:p>
+    <w:p>
+      <w:pPr>
+        <w:rPr>
+          <w:color w:val="000000" w:themeColor="text1"/>
+          <w:sz w:val="26"/>
+          <w:szCs w:val="26"/>
+        </w:rPr>
+      </w:pPr>
+      <w:r>
+        <w:rPr>
+          <w:i/>
+          <w:color w:val="000000" w:themeColor="text1"/>
+          <w:sz w:val="32"/>
+        </w:rPr>
+        <w:tab/>
+      </w:r>
+      <w:r>
+        <w:rPr>
+          <w:color w:val="000000" w:themeColor="text1"/>
+          <w:sz w:val="26"/>
+          <w:szCs w:val="26"/>
+        </w:rPr>
+        <w:t>+TextInput email/username</w:t>
+      </w:r>
+    </w:p>
+    <w:p>
+      <w:pPr>
+        <w:rPr>
+          <w:color w:val="000000" w:themeColor="text1"/>
+          <w:sz w:val="26"/>
+          <w:szCs w:val="26"/>
+        </w:rPr>
+      </w:pPr>
+      <w:r>
+        <w:rPr>
+          <w:color w:val="000000" w:themeColor="text1"/>
+          <w:sz w:val="26"/>
+          <w:szCs w:val="26"/>
+        </w:rPr>
+        <w:tab/>
+      </w:r>
+      <w:r>
+        <w:rPr>
+          <w:color w:val="000000" w:themeColor="text1"/>
+          <w:sz w:val="26"/>
+          <w:szCs w:val="26"/>
+        </w:rPr>
+        <w:tab/>
+        <w:t xml:space="preserve">Nhấp vào </w:t>
+      </w:r>
+    </w:p>
+    <w:p>
+      <w:pPr>
+        <w:rPr>
+          <w:color w:val="000000" w:themeColor="text1"/>
+          <w:sz w:val="26"/>
+          <w:szCs w:val="26"/>
+        </w:rPr>
+      </w:pPr>
+      <w:r>
+        <w:rPr>
+          <w:color w:val="000000" w:themeColor="text1"/>
+          <w:sz w:val="26"/>
+          <w:szCs w:val="26"/>
+        </w:rPr>
+        <w:tab/>
+      </w:r>
+      <w:r>
+        <w:rPr>
+          <w:color w:val="000000" w:themeColor="text1"/>
+          <w:sz w:val="26"/>
+          <w:szCs w:val="26"/>
+        </w:rPr>
+        <w:tab/>
+        <w:t>Cho phép nhập username đã đăng ký để đăng nhập</w:t>
+      </w:r>
+    </w:p>
+    <w:p>
+      <w:pPr>
+        <w:rPr>
+          <w:color w:val="000000" w:themeColor="text1"/>
+          <w:sz w:val="26"/>
+          <w:szCs w:val="26"/>
+        </w:rPr>
+      </w:pPr>
+      <w:r>
+        <w:rPr>
+          <w:color w:val="000000" w:themeColor="text1"/>
+          <w:sz w:val="26"/>
+          <w:szCs w:val="26"/>
+        </w:rPr>
+        <w:tab/>
+        <w:t>+Textview password</w:t>
+      </w:r>
+    </w:p>
+    <w:p>
+      <w:pPr>
+        <w:rPr>
+          <w:color w:val="000000" w:themeColor="text1"/>
+          <w:sz w:val="26"/>
+          <w:szCs w:val="26"/>
+        </w:rPr>
+      </w:pPr>
+      <w:r>
+        <w:rPr>
+          <w:color w:val="000000" w:themeColor="text1"/>
+          <w:sz w:val="26"/>
+          <w:szCs w:val="26"/>
+        </w:rPr>
+        <w:tab/>
+      </w:r>
+      <w:r>
+        <w:rPr>
+          <w:color w:val="000000" w:themeColor="text1"/>
+          <w:sz w:val="26"/>
+          <w:szCs w:val="26"/>
+        </w:rPr>
+        <w:tab/>
+        <w:t xml:space="preserve">Nhấp vào </w:t>
+      </w:r>
+    </w:p>
+    <w:p>
+      <w:pPr>
+        <w:rPr>
+          <w:color w:val="000000" w:themeColor="text1"/>
+          <w:sz w:val="26"/>
+          <w:szCs w:val="26"/>
+        </w:rPr>
+      </w:pPr>
+      <w:r>
+        <w:rPr>
+          <w:color w:val="000000" w:themeColor="text1"/>
+          <w:sz w:val="26"/>
+          <w:szCs w:val="26"/>
+        </w:rPr>
+        <w:tab/>
+      </w:r>
+      <w:r>
+        <w:rPr>
+          <w:color w:val="000000" w:themeColor="text1"/>
+          <w:sz w:val="26"/>
+          <w:szCs w:val="26"/>
+        </w:rPr>
+        <w:tab/>
+        <w:t>Cho phép nhập mật khẩu đã đăng ký để đăng nhập</w:t>
+      </w:r>
+    </w:p>
+    <w:p>
+      <w:pPr>
+        <w:rPr>
+          <w:color w:val="000000" w:themeColor="text1"/>
+          <w:sz w:val="26"/>
+          <w:szCs w:val="26"/>
+        </w:rPr>
+      </w:pPr>
+      <w:r>
+        <w:rPr>
+          <w:color w:val="000000" w:themeColor="text1"/>
+          <w:sz w:val="26"/>
+          <w:szCs w:val="26"/>
+        </w:rPr>
+        <w:tab/>
+      </w:r>
+    </w:p>
+    <w:p>
+      <w:pPr>
+        <w:rPr>
+          <w:color w:val="000000" w:themeColor="text1"/>
+          <w:sz w:val="26"/>
+          <w:szCs w:val="26"/>
+        </w:rPr>
+      </w:pPr>
+      <w:r>
+        <w:rPr>
+          <w:color w:val="000000" w:themeColor="text1"/>
+          <w:sz w:val="26"/>
+          <w:szCs w:val="26"/>
+        </w:rPr>
+        <w:tab/>
+        <w:t>+Button đăng nhập</w:t>
+      </w:r>
+    </w:p>
+    <w:p>
+      <w:pPr>
+        <w:rPr>
+          <w:color w:val="000000" w:themeColor="text1"/>
+          <w:sz w:val="26"/>
+          <w:szCs w:val="26"/>
+        </w:rPr>
+      </w:pPr>
+      <w:r>
+        <w:rPr>
+          <w:color w:val="000000" w:themeColor="text1"/>
+          <w:sz w:val="26"/>
+          <w:szCs w:val="26"/>
+        </w:rPr>
+        <w:tab/>
+      </w:r>
+      <w:r>
+        <w:rPr>
+          <w:color w:val="000000" w:themeColor="text1"/>
+          <w:sz w:val="26"/>
+          <w:szCs w:val="26"/>
+        </w:rPr>
+        <w:tab/>
+        <w:t>Nhấp vào</w:t>
+      </w:r>
+    </w:p>
+    <w:p>
+      <w:pPr>
+        <w:rPr>
+          <w:color w:val="000000" w:themeColor="text1"/>
+          <w:sz w:val="26"/>
+          <w:szCs w:val="26"/>
+        </w:rPr>
+      </w:pPr>
+      <w:r>
+        <w:rPr>
+          <w:color w:val="000000" w:themeColor="text1"/>
+          <w:sz w:val="26"/>
+          <w:szCs w:val="26"/>
+        </w:rPr>
+        <w:tab/>
+      </w:r>
+      <w:r>
+        <w:rPr>
+          <w:color w:val="000000" w:themeColor="text1"/>
+          <w:sz w:val="26"/>
+          <w:szCs w:val="26"/>
+        </w:rPr>
+        <w:tab/>
+        <w:t>Tài khoản đăng nhập thành công và vào trang Home khi tài khoản đã đăng ký.</w:t>
+      </w:r>
+    </w:p>
+    <w:p>
+      <w:pPr>
+        <w:rPr>
+          <w:color w:val="000000" w:themeColor="text1"/>
+          <w:sz w:val="26"/>
+          <w:szCs w:val="26"/>
+        </w:rPr>
+      </w:pPr>
+      <w:r>
+        <w:rPr>
+          <w:color w:val="000000" w:themeColor="text1"/>
+          <w:sz w:val="26"/>
+          <w:szCs w:val="26"/>
+        </w:rPr>
+        <w:tab/>
+      </w:r>
+      <w:r>
+        <w:rPr>
+          <w:color w:val="000000" w:themeColor="text1"/>
+          <w:sz w:val="26"/>
+          <w:szCs w:val="26"/>
+        </w:rPr>
+        <w:tab/>
+        <w:t>Không nhập hoặc nhập sai username và pass sẽ ra thông báo đăng nhập không thành công.</w:t>
+      </w:r>
+    </w:p>
+    <w:p>
+      <w:pPr>
+        <w:rPr>
+          <w:color w:val="000000" w:themeColor="text1"/>
+          <w:sz w:val="26"/>
+          <w:szCs w:val="26"/>
+        </w:rPr>
+      </w:pPr>
+      <w:r>
+        <w:rPr>
+          <w:color w:val="000000" w:themeColor="text1"/>
+          <w:sz w:val="26"/>
+          <w:szCs w:val="26"/>
+        </w:rPr>
+        <w:tab/>
+        <w:t xml:space="preserve">+Button đăng ký </w:t>
+      </w:r>
+    </w:p>
+    <w:p>
+      <w:pPr>
+        <w:rPr>
+          <w:color w:val="000000" w:themeColor="text1"/>
+          <w:sz w:val="26"/>
+          <w:szCs w:val="26"/>
+        </w:rPr>
+      </w:pPr>
+      <w:r>
+        <w:rPr>
+          <w:color w:val="000000" w:themeColor="text1"/>
+          <w:sz w:val="26"/>
+          <w:szCs w:val="26"/>
+        </w:rPr>
+        <w:tab/>
+      </w:r>
+      <w:r>
+        <w:rPr>
+          <w:color w:val="000000" w:themeColor="text1"/>
+          <w:sz w:val="26"/>
+          <w:szCs w:val="26"/>
+        </w:rPr>
+        <w:tab/>
+        <w:t>Nhấp vào</w:t>
+      </w:r>
+    </w:p>
+    <w:p>
+      <w:pPr>
+        <w:rPr>
+          <w:color w:val="000000" w:themeColor="text1"/>
+          <w:sz w:val="26"/>
+          <w:szCs w:val="26"/>
+        </w:rPr>
+      </w:pPr>
+      <w:r>
+        <w:rPr>
+          <w:color w:val="000000" w:themeColor="text1"/>
+          <w:sz w:val="26"/>
+          <w:szCs w:val="26"/>
+        </w:rPr>
+        <w:tab/>
+      </w:r>
+      <w:r>
+        <w:rPr>
+          <w:color w:val="000000" w:themeColor="text1"/>
+          <w:sz w:val="26"/>
+          <w:szCs w:val="26"/>
+        </w:rPr>
+        <w:tab/>
+        <w:t>Chuyển qua giao diện đăng ký</w:t>
+      </w:r>
+    </w:p>
+    <w:p>
+      <w:pPr>
+        <w:rPr>
+          <w:color w:val="000000" w:themeColor="text1"/>
+          <w:sz w:val="26"/>
+          <w:szCs w:val="26"/>
+        </w:rPr>
+      </w:pPr>
+    </w:p>
+    <w:p>
+      <w:pPr>
+        <w:rPr>
+          <w:color w:val="000000" w:themeColor="text1"/>
+          <w:sz w:val="26"/>
+          <w:szCs w:val="26"/>
+        </w:rPr>
+      </w:pPr>
+    </w:p>
+    <w:p>
+      <w:pPr>
+        <w:rPr>
+          <w:color w:val="000000" w:themeColor="text1"/>
+          <w:sz w:val="26"/>
+          <w:szCs w:val="26"/>
+        </w:rPr>
+      </w:pPr>
+    </w:p>
+    <w:p>
+      <w:pPr>
+        <w:rPr>
+          <w:color w:val="000000" w:themeColor="text1"/>
+          <w:sz w:val="26"/>
+          <w:szCs w:val="26"/>
+        </w:rPr>
+      </w:pPr>
+    </w:p>
+    <w:p>
+      <w:pPr>
+        <w:rPr>
+          <w:color w:val="000000" w:themeColor="text1"/>
+          <w:sz w:val="26"/>
+          <w:szCs w:val="26"/>
+        </w:rPr>
+      </w:pPr>
+    </w:p>
+    <w:p>
+      <w:pPr>
+        <w:rPr>
+          <w:color w:val="000000" w:themeColor="text1"/>
+          <w:sz w:val="26"/>
+          <w:szCs w:val="26"/>
+        </w:rPr>
+      </w:pPr>
+    </w:p>
+    <w:p>
+      <w:pPr>
+        <w:rPr>
+          <w:color w:val="000000" w:themeColor="text1"/>
+          <w:sz w:val="26"/>
+          <w:szCs w:val="26"/>
+        </w:rPr>
+      </w:pPr>
+    </w:p>
+    <w:p>
+      <w:pPr>
+        <w:rPr>
+          <w:color w:val="000000" w:themeColor="text1"/>
+          <w:sz w:val="26"/>
+          <w:szCs w:val="26"/>
+        </w:rPr>
+      </w:pPr>
+    </w:p>
+    <w:p>
+      <w:pPr>
+        <w:rPr>
+          <w:color w:val="000000" w:themeColor="text1"/>
+          <w:sz w:val="26"/>
+          <w:szCs w:val="26"/>
+        </w:rPr>
+      </w:pPr>
+    </w:p>
+    <w:p>
+      <w:pPr>
+        <w:rPr>
+          <w:color w:val="000000" w:themeColor="text1"/>
+          <w:sz w:val="26"/>
+          <w:szCs w:val="26"/>
+        </w:rPr>
+      </w:pPr>
+    </w:p>
+    <w:p>
+      <w:pPr>
+        <w:rPr>
+          <w:color w:val="000000" w:themeColor="text1"/>
+          <w:sz w:val="26"/>
+          <w:szCs w:val="26"/>
+        </w:rPr>
+      </w:pPr>
+    </w:p>
+    <w:p>
+      <w:pPr>
+        <w:rPr>
+          <w:rFonts w:ascii="Verdana" w:eastAsia="Verdana" w:hAnsi="Verdana" w:cs="Verdana"/>
+          <w:b/>
+          <w:bCs/>
+          <w:i/>
+          <w:sz w:val="28"/>
+          <w:szCs w:val="28"/>
+        </w:rPr>
+      </w:pPr>
+    </w:p>
+    <w:p>
+      <w:pPr>
+        <w:pStyle w:val="Heading2"/>
         <w:numPr>
           <w:ilvl w:val="1"/>
           <w:numId w:val="3"/>
@@ -6362,7 +6831,7 @@
         <w:lastRenderedPageBreak/>
         <w:t xml:space="preserve"> </w:t>
       </w:r>
-      <w:bookmarkStart w:id="11" w:name="_Toc531712096"/>
+      <w:bookmarkStart w:id="10" w:name="_Toc531712096"/>
       <w:r>
         <w:rPr>
           <w:sz w:val="28"/>
@@ -6370,7 +6839,7 @@
         </w:rPr>
         <w:t>Screen register</w:t>
       </w:r>
-      <w:bookmarkEnd w:id="11"/>
+      <w:bookmarkEnd w:id="10"/>
     </w:p>
     <w:p>
       <w:pPr>
@@ -8047,8 +8516,401 @@
           <w:sz w:val="20"/>
         </w:rPr>
       </w:pPr>
-      <w:bookmarkStart w:id="12" w:name="2.1_xxx_screen"/>
-      <w:bookmarkEnd w:id="12"/>
+      <w:bookmarkStart w:id="11" w:name="2.1_xxx_screen"/>
+      <w:bookmarkEnd w:id="11"/>
+    </w:p>
+    <w:p>
+      <w:pPr>
+        <w:rPr>
+          <w:rFonts w:ascii="Times New Roman"/>
+          <w:sz w:val="20"/>
+        </w:rPr>
+      </w:pPr>
+    </w:p>
+    <w:p>
+      <w:pPr>
+        <w:rPr>
+          <w:i/>
+          <w:color w:val="000000" w:themeColor="text1"/>
+          <w:sz w:val="32"/>
+        </w:rPr>
+      </w:pPr>
+      <w:r>
+        <w:rPr>
+          <w:i/>
+          <w:color w:val="000000" w:themeColor="text1"/>
+          <w:sz w:val="32"/>
+        </w:rPr>
+        <w:t>2.3 How to do</w:t>
+      </w:r>
+    </w:p>
+    <w:p>
+      <w:pPr>
+        <w:rPr>
+          <w:color w:val="000000" w:themeColor="text1"/>
+          <w:sz w:val="26"/>
+          <w:szCs w:val="26"/>
+        </w:rPr>
+      </w:pPr>
+      <w:r>
+        <w:rPr>
+          <w:i/>
+          <w:color w:val="000000" w:themeColor="text1"/>
+          <w:sz w:val="32"/>
+        </w:rPr>
+        <w:tab/>
+      </w:r>
+      <w:r>
+        <w:rPr>
+          <w:color w:val="000000" w:themeColor="text1"/>
+          <w:sz w:val="26"/>
+          <w:szCs w:val="26"/>
+        </w:rPr>
+        <w:t>+TextInput email/username</w:t>
+      </w:r>
+    </w:p>
+    <w:p>
+      <w:pPr>
+        <w:rPr>
+          <w:color w:val="000000" w:themeColor="text1"/>
+          <w:sz w:val="26"/>
+          <w:szCs w:val="26"/>
+        </w:rPr>
+      </w:pPr>
+      <w:r>
+        <w:rPr>
+          <w:color w:val="000000" w:themeColor="text1"/>
+          <w:sz w:val="26"/>
+          <w:szCs w:val="26"/>
+        </w:rPr>
+        <w:tab/>
+      </w:r>
+      <w:r>
+        <w:rPr>
+          <w:color w:val="000000" w:themeColor="text1"/>
+          <w:sz w:val="26"/>
+          <w:szCs w:val="26"/>
+        </w:rPr>
+        <w:tab/>
+        <w:t xml:space="preserve">Nhấp vào </w:t>
+      </w:r>
+    </w:p>
+    <w:p>
+      <w:pPr>
+        <w:rPr>
+          <w:color w:val="000000" w:themeColor="text1"/>
+          <w:sz w:val="26"/>
+          <w:szCs w:val="26"/>
+        </w:rPr>
+      </w:pPr>
+      <w:r>
+        <w:rPr>
+          <w:color w:val="000000" w:themeColor="text1"/>
+          <w:sz w:val="26"/>
+          <w:szCs w:val="26"/>
+        </w:rPr>
+        <w:tab/>
+      </w:r>
+      <w:r>
+        <w:rPr>
+          <w:color w:val="000000" w:themeColor="text1"/>
+          <w:sz w:val="26"/>
+          <w:szCs w:val="26"/>
+        </w:rPr>
+        <w:tab/>
+        <w:t>Cho phép nhập username đã đăng ký để đăng ký</w:t>
+      </w:r>
+    </w:p>
+    <w:p>
+      <w:pPr>
+        <w:rPr>
+          <w:color w:val="000000" w:themeColor="text1"/>
+          <w:sz w:val="26"/>
+          <w:szCs w:val="26"/>
+        </w:rPr>
+      </w:pPr>
+      <w:r>
+        <w:rPr>
+          <w:color w:val="000000" w:themeColor="text1"/>
+          <w:sz w:val="26"/>
+          <w:szCs w:val="26"/>
+        </w:rPr>
+        <w:tab/>
+        <w:t>+Textview password</w:t>
+      </w:r>
+    </w:p>
+    <w:p>
+      <w:pPr>
+        <w:rPr>
+          <w:color w:val="000000" w:themeColor="text1"/>
+          <w:sz w:val="26"/>
+          <w:szCs w:val="26"/>
+        </w:rPr>
+      </w:pPr>
+      <w:r>
+        <w:rPr>
+          <w:color w:val="000000" w:themeColor="text1"/>
+          <w:sz w:val="26"/>
+          <w:szCs w:val="26"/>
+        </w:rPr>
+        <w:tab/>
+      </w:r>
+      <w:r>
+        <w:rPr>
+          <w:color w:val="000000" w:themeColor="text1"/>
+          <w:sz w:val="26"/>
+          <w:szCs w:val="26"/>
+        </w:rPr>
+        <w:tab/>
+        <w:t xml:space="preserve">Nhấp vào </w:t>
+      </w:r>
+    </w:p>
+    <w:p>
+      <w:pPr>
+        <w:rPr>
+          <w:color w:val="000000" w:themeColor="text1"/>
+          <w:sz w:val="26"/>
+          <w:szCs w:val="26"/>
+        </w:rPr>
+      </w:pPr>
+      <w:r>
+        <w:rPr>
+          <w:color w:val="000000" w:themeColor="text1"/>
+          <w:sz w:val="26"/>
+          <w:szCs w:val="26"/>
+        </w:rPr>
+        <w:tab/>
+      </w:r>
+      <w:r>
+        <w:rPr>
+          <w:color w:val="000000" w:themeColor="text1"/>
+          <w:sz w:val="26"/>
+          <w:szCs w:val="26"/>
+        </w:rPr>
+        <w:tab/>
+        <w:t>Cho phép nhập mật khẩu đã đăng ký để đăng đăng ký</w:t>
+      </w:r>
+    </w:p>
+    <w:p>
+      <w:pPr>
+        <w:rPr>
+          <w:color w:val="000000" w:themeColor="text1"/>
+          <w:sz w:val="26"/>
+          <w:szCs w:val="26"/>
+        </w:rPr>
+      </w:pPr>
+      <w:r>
+        <w:rPr>
+          <w:color w:val="000000" w:themeColor="text1"/>
+          <w:sz w:val="26"/>
+          <w:szCs w:val="26"/>
+        </w:rPr>
+        <w:tab/>
+      </w:r>
+    </w:p>
+    <w:p>
+      <w:pPr>
+        <w:rPr>
+          <w:color w:val="000000" w:themeColor="text1"/>
+          <w:sz w:val="26"/>
+          <w:szCs w:val="26"/>
+        </w:rPr>
+      </w:pPr>
+      <w:r>
+        <w:rPr>
+          <w:color w:val="000000" w:themeColor="text1"/>
+          <w:sz w:val="26"/>
+          <w:szCs w:val="26"/>
+        </w:rPr>
+        <w:tab/>
+        <w:t>+Button đăng nhập</w:t>
+      </w:r>
+    </w:p>
+    <w:p>
+      <w:pPr>
+        <w:rPr>
+          <w:color w:val="000000" w:themeColor="text1"/>
+          <w:sz w:val="26"/>
+          <w:szCs w:val="26"/>
+        </w:rPr>
+      </w:pPr>
+      <w:r>
+        <w:rPr>
+          <w:color w:val="000000" w:themeColor="text1"/>
+          <w:sz w:val="26"/>
+          <w:szCs w:val="26"/>
+        </w:rPr>
+        <w:tab/>
+      </w:r>
+      <w:r>
+        <w:rPr>
+          <w:color w:val="000000" w:themeColor="text1"/>
+          <w:sz w:val="26"/>
+          <w:szCs w:val="26"/>
+        </w:rPr>
+        <w:tab/>
+        <w:t>Nhấp vào</w:t>
+      </w:r>
+    </w:p>
+    <w:p>
+      <w:pPr>
+        <w:rPr>
+          <w:color w:val="000000" w:themeColor="text1"/>
+          <w:sz w:val="26"/>
+          <w:szCs w:val="26"/>
+        </w:rPr>
+      </w:pPr>
+      <w:r>
+        <w:rPr>
+          <w:color w:val="000000" w:themeColor="text1"/>
+          <w:sz w:val="26"/>
+          <w:szCs w:val="26"/>
+        </w:rPr>
+        <w:tab/>
+      </w:r>
+      <w:r>
+        <w:rPr>
+          <w:color w:val="000000" w:themeColor="text1"/>
+          <w:sz w:val="26"/>
+          <w:szCs w:val="26"/>
+        </w:rPr>
+        <w:tab/>
+        <w:t>Tài khoản đăng nhập thành công và vào trang Home khi tài khoản đã đăng ký.</w:t>
+      </w:r>
+    </w:p>
+    <w:p>
+      <w:pPr>
+        <w:rPr>
+          <w:color w:val="000000" w:themeColor="text1"/>
+          <w:sz w:val="26"/>
+          <w:szCs w:val="26"/>
+        </w:rPr>
+      </w:pPr>
+      <w:r>
+        <w:rPr>
+          <w:color w:val="000000" w:themeColor="text1"/>
+          <w:sz w:val="26"/>
+          <w:szCs w:val="26"/>
+        </w:rPr>
+        <w:tab/>
+      </w:r>
+      <w:r>
+        <w:rPr>
+          <w:color w:val="000000" w:themeColor="text1"/>
+          <w:sz w:val="26"/>
+          <w:szCs w:val="26"/>
+        </w:rPr>
+        <w:tab/>
+        <w:t>Không nhập hoặc nhập sai username và pass sẽ ra thông báo đăng nhập không thành công.</w:t>
+      </w:r>
+    </w:p>
+    <w:p>
+      <w:pPr>
+        <w:rPr>
+          <w:color w:val="000000" w:themeColor="text1"/>
+          <w:sz w:val="26"/>
+          <w:szCs w:val="26"/>
+        </w:rPr>
+      </w:pPr>
+      <w:r>
+        <w:rPr>
+          <w:color w:val="000000" w:themeColor="text1"/>
+          <w:sz w:val="26"/>
+          <w:szCs w:val="26"/>
+        </w:rPr>
+        <w:tab/>
+        <w:t xml:space="preserve">+Button đăng ký </w:t>
+      </w:r>
+    </w:p>
+    <w:p>
+      <w:pPr>
+        <w:rPr>
+          <w:color w:val="000000" w:themeColor="text1"/>
+          <w:sz w:val="26"/>
+          <w:szCs w:val="26"/>
+        </w:rPr>
+      </w:pPr>
+      <w:r>
+        <w:rPr>
+          <w:color w:val="000000" w:themeColor="text1"/>
+          <w:sz w:val="26"/>
+          <w:szCs w:val="26"/>
+        </w:rPr>
+        <w:tab/>
+      </w:r>
+      <w:r>
+        <w:rPr>
+          <w:color w:val="000000" w:themeColor="text1"/>
+          <w:sz w:val="26"/>
+          <w:szCs w:val="26"/>
+        </w:rPr>
+        <w:tab/>
+        <w:t>Nhấp vào</w:t>
+      </w:r>
+    </w:p>
+    <w:p>
+      <w:pPr>
+        <w:rPr>
+          <w:color w:val="000000" w:themeColor="text1"/>
+          <w:sz w:val="26"/>
+          <w:szCs w:val="26"/>
+        </w:rPr>
+      </w:pPr>
+      <w:r>
+        <w:rPr>
+          <w:color w:val="000000" w:themeColor="text1"/>
+          <w:sz w:val="26"/>
+          <w:szCs w:val="26"/>
+        </w:rPr>
+        <w:tab/>
+      </w:r>
+      <w:r>
+        <w:rPr>
+          <w:color w:val="000000" w:themeColor="text1"/>
+          <w:sz w:val="26"/>
+          <w:szCs w:val="26"/>
+        </w:rPr>
+        <w:tab/>
+        <w:t>Chuyển qua giao diện đăng ký</w:t>
+      </w:r>
+    </w:p>
+    <w:p>
+      <w:pPr>
+        <w:rPr>
+          <w:rFonts w:ascii="Times New Roman"/>
+          <w:sz w:val="20"/>
+        </w:rPr>
+      </w:pPr>
+      <w:r>
+        <w:rPr>
+          <w:rFonts w:ascii="Times New Roman"/>
+          <w:sz w:val="20"/>
+        </w:rPr>
+        <w:br w:type="page"/>
+      </w:r>
+    </w:p>
+    <w:p>
+      <w:pPr>
+        <w:rPr>
+          <w:rFonts w:ascii="Times New Roman"/>
+          <w:sz w:val="20"/>
+        </w:rPr>
+      </w:pPr>
+    </w:p>
+    <w:p>
+      <w:pPr>
+        <w:rPr>
+          <w:rFonts w:ascii="Times New Roman"/>
+          <w:sz w:val="20"/>
+        </w:rPr>
+      </w:pPr>
+      <w:r>
+        <w:rPr>
+          <w:rFonts w:ascii="Times New Roman"/>
+          <w:sz w:val="20"/>
+        </w:rPr>
+        <w:br w:type="page"/>
+      </w:r>
     </w:p>
     <w:p>
       <w:pPr>
@@ -8080,7 +8942,7 @@
         </w:rPr>
         <w:t xml:space="preserve"> </w:t>
       </w:r>
-      <w:bookmarkStart w:id="13" w:name="_Toc531712097"/>
+      <w:bookmarkStart w:id="12" w:name="_Toc531712097"/>
       <w:r>
         <w:rPr>
           <w:sz w:val="28"/>
@@ -8088,7 +8950,7 @@
         </w:rPr>
         <w:t>Home screen</w:t>
       </w:r>
-      <w:bookmarkEnd w:id="13"/>
+      <w:bookmarkEnd w:id="12"/>
     </w:p>
     <w:p>
       <w:pPr>
@@ -8261,6 +9123,7 @@
                 <w:b/>
                 <w:sz w:val="20"/>
               </w:rPr>
+              <w:lastRenderedPageBreak/>
               <w:t>No</w:t>
             </w:r>
           </w:p>
@@ -8772,6 +9635,193 @@
     <w:p>
       <w:pPr>
         <w:rPr>
+          <w:i/>
+          <w:color w:val="000000" w:themeColor="text1"/>
+          <w:sz w:val="32"/>
+        </w:rPr>
+      </w:pPr>
+      <w:r>
+        <w:rPr>
+          <w:i/>
+          <w:color w:val="000000" w:themeColor="text1"/>
+          <w:sz w:val="32"/>
+        </w:rPr>
+        <w:t>How to do</w:t>
+      </w:r>
+    </w:p>
+    <w:p>
+      <w:pPr>
+        <w:rPr>
+          <w:color w:val="000000" w:themeColor="text1"/>
+          <w:sz w:val="26"/>
+          <w:szCs w:val="26"/>
+        </w:rPr>
+      </w:pPr>
+      <w:r>
+        <w:rPr>
+          <w:i/>
+          <w:color w:val="000000" w:themeColor="text1"/>
+          <w:sz w:val="32"/>
+        </w:rPr>
+        <w:tab/>
+      </w:r>
+      <w:r>
+        <w:rPr>
+          <w:color w:val="000000" w:themeColor="text1"/>
+          <w:sz w:val="26"/>
+          <w:szCs w:val="26"/>
+        </w:rPr>
+        <w:t>+</w:t>
+      </w:r>
+      <w:r>
+        <w:rPr>
+          <w:color w:val="000000" w:themeColor="text1"/>
+          <w:sz w:val="26"/>
+          <w:szCs w:val="26"/>
+        </w:rPr>
+        <w:t>ListView</w:t>
+      </w:r>
+    </w:p>
+    <w:p>
+      <w:pPr>
+        <w:rPr>
+          <w:color w:val="000000" w:themeColor="text1"/>
+          <w:sz w:val="26"/>
+          <w:szCs w:val="26"/>
+        </w:rPr>
+      </w:pPr>
+      <w:r>
+        <w:rPr>
+          <w:color w:val="000000" w:themeColor="text1"/>
+          <w:sz w:val="26"/>
+          <w:szCs w:val="26"/>
+        </w:rPr>
+        <w:tab/>
+      </w:r>
+      <w:r>
+        <w:rPr>
+          <w:color w:val="000000" w:themeColor="text1"/>
+          <w:sz w:val="26"/>
+          <w:szCs w:val="26"/>
+        </w:rPr>
+        <w:tab/>
+        <w:t xml:space="preserve">Nhấp vào </w:t>
+      </w:r>
+    </w:p>
+    <w:p>
+      <w:pPr>
+        <w:rPr>
+          <w:color w:val="000000" w:themeColor="text1"/>
+          <w:sz w:val="26"/>
+          <w:szCs w:val="26"/>
+        </w:rPr>
+      </w:pPr>
+      <w:r>
+        <w:rPr>
+          <w:color w:val="000000" w:themeColor="text1"/>
+          <w:sz w:val="26"/>
+          <w:szCs w:val="26"/>
+        </w:rPr>
+        <w:tab/>
+      </w:r>
+      <w:r>
+        <w:rPr>
+          <w:color w:val="000000" w:themeColor="text1"/>
+          <w:sz w:val="26"/>
+          <w:szCs w:val="26"/>
+        </w:rPr>
+        <w:tab/>
+      </w:r>
+      <w:r>
+        <w:rPr>
+          <w:color w:val="000000" w:themeColor="text1"/>
+          <w:sz w:val="26"/>
+          <w:szCs w:val="26"/>
+        </w:rPr>
+        <w:t>Chuyển sang màn hình chi tiết sản phẩm</w:t>
+      </w:r>
+    </w:p>
+    <w:p>
+      <w:pPr>
+        <w:rPr>
+          <w:color w:val="000000" w:themeColor="text1"/>
+          <w:sz w:val="26"/>
+          <w:szCs w:val="26"/>
+        </w:rPr>
+      </w:pPr>
+      <w:r>
+        <w:rPr>
+          <w:color w:val="000000" w:themeColor="text1"/>
+          <w:sz w:val="26"/>
+          <w:szCs w:val="26"/>
+        </w:rPr>
+        <w:tab/>
+        <w:t>+</w:t>
+      </w:r>
+      <w:r>
+        <w:rPr>
+          <w:color w:val="000000" w:themeColor="text1"/>
+          <w:sz w:val="26"/>
+          <w:szCs w:val="26"/>
+        </w:rPr>
+        <w:t>refeshing</w:t>
+      </w:r>
+    </w:p>
+    <w:p>
+      <w:pPr>
+        <w:rPr>
+          <w:color w:val="000000" w:themeColor="text1"/>
+          <w:sz w:val="26"/>
+          <w:szCs w:val="26"/>
+        </w:rPr>
+      </w:pPr>
+      <w:r>
+        <w:rPr>
+          <w:color w:val="000000" w:themeColor="text1"/>
+          <w:sz w:val="26"/>
+          <w:szCs w:val="26"/>
+        </w:rPr>
+        <w:tab/>
+      </w:r>
+      <w:r>
+        <w:rPr>
+          <w:color w:val="000000" w:themeColor="text1"/>
+          <w:sz w:val="26"/>
+          <w:szCs w:val="26"/>
+        </w:rPr>
+        <w:tab/>
+        <w:t>Vuốt màn hình xuống</w:t>
+      </w:r>
+    </w:p>
+    <w:p>
+      <w:pPr>
+        <w:rPr>
+          <w:color w:val="000000" w:themeColor="text1"/>
+          <w:sz w:val="26"/>
+          <w:szCs w:val="26"/>
+        </w:rPr>
+      </w:pPr>
+      <w:r>
+        <w:rPr>
+          <w:color w:val="000000" w:themeColor="text1"/>
+          <w:sz w:val="26"/>
+          <w:szCs w:val="26"/>
+        </w:rPr>
+        <w:tab/>
+      </w:r>
+      <w:r>
+        <w:rPr>
+          <w:color w:val="000000" w:themeColor="text1"/>
+          <w:sz w:val="26"/>
+          <w:szCs w:val="26"/>
+        </w:rPr>
+        <w:tab/>
+        <w:t>Làm mới trang chủ</w:t>
+      </w:r>
+    </w:p>
+    <w:p>
+      <w:pPr>
+        <w:rPr>
           <w:rFonts w:ascii="Times New Roman"/>
           <w:sz w:val="20"/>
         </w:rPr>
@@ -8806,7 +9856,7 @@
         <w:lastRenderedPageBreak/>
         <w:t xml:space="preserve"> </w:t>
       </w:r>
-      <w:bookmarkStart w:id="14" w:name="_Toc531712098"/>
+      <w:bookmarkStart w:id="13" w:name="_Toc531712098"/>
       <w:r>
         <w:rPr>
           <w:sz w:val="28"/>
@@ -8821,7 +9871,7 @@
         </w:rPr>
         <w:t xml:space="preserve"> screen</w:t>
       </w:r>
-      <w:bookmarkEnd w:id="14"/>
+      <w:bookmarkEnd w:id="13"/>
     </w:p>
     <w:p>
       <w:pPr>
@@ -9862,74 +10912,238 @@
     </w:p>
     <w:p>
       <w:pPr>
-        <w:pStyle w:val="BodyText"/>
-        <w:spacing w:before="1" w:line="360" w:lineRule="auto"/>
-        <w:ind w:right="115"/>
-        <w:jc w:val="both"/>
-      </w:pPr>
-    </w:p>
-    <w:p>
-      <w:pPr>
-        <w:pStyle w:val="BodyText"/>
-        <w:spacing w:before="1" w:line="360" w:lineRule="auto"/>
-        <w:ind w:right="115"/>
-        <w:jc w:val="both"/>
-      </w:pPr>
-    </w:p>
-    <w:p>
-      <w:pPr>
-        <w:pStyle w:val="BodyText"/>
-        <w:spacing w:before="1" w:line="360" w:lineRule="auto"/>
-        <w:ind w:right="115"/>
-        <w:jc w:val="both"/>
-      </w:pPr>
-    </w:p>
-    <w:p>
-      <w:pPr>
-        <w:pStyle w:val="BodyText"/>
-        <w:spacing w:before="1" w:line="360" w:lineRule="auto"/>
-        <w:ind w:right="115"/>
-        <w:jc w:val="both"/>
-      </w:pPr>
-    </w:p>
-    <w:p>
-      <w:pPr>
-        <w:pStyle w:val="BodyText"/>
-        <w:spacing w:before="1" w:line="360" w:lineRule="auto"/>
-        <w:ind w:right="115"/>
-        <w:jc w:val="both"/>
-      </w:pPr>
-    </w:p>
-    <w:p>
-      <w:pPr>
-        <w:pStyle w:val="BodyText"/>
-        <w:spacing w:before="1" w:line="360" w:lineRule="auto"/>
-        <w:ind w:right="115"/>
-        <w:jc w:val="both"/>
-      </w:pPr>
-    </w:p>
-    <w:p>
-      <w:pPr>
-        <w:pStyle w:val="BodyText"/>
-        <w:spacing w:before="1" w:line="360" w:lineRule="auto"/>
-        <w:ind w:right="115"/>
-        <w:jc w:val="both"/>
-      </w:pPr>
-    </w:p>
-    <w:p>
-      <w:pPr>
-        <w:pStyle w:val="BodyText"/>
-        <w:spacing w:before="1" w:line="360" w:lineRule="auto"/>
-        <w:ind w:right="115"/>
-        <w:jc w:val="both"/>
-      </w:pPr>
-    </w:p>
-    <w:p>
-      <w:pPr>
-        <w:pStyle w:val="BodyText"/>
-        <w:spacing w:before="1" w:line="360" w:lineRule="auto"/>
-        <w:ind w:right="115"/>
-        <w:jc w:val="both"/>
+        <w:rPr>
+          <w:i/>
+          <w:color w:val="000000" w:themeColor="text1"/>
+          <w:sz w:val="32"/>
+        </w:rPr>
+      </w:pPr>
+      <w:r>
+        <w:rPr>
+          <w:i/>
+          <w:color w:val="000000" w:themeColor="text1"/>
+          <w:sz w:val="32"/>
+        </w:rPr>
+        <w:t>How to do</w:t>
+      </w:r>
+    </w:p>
+    <w:p>
+      <w:pPr>
+        <w:rPr>
+          <w:color w:val="000000" w:themeColor="text1"/>
+          <w:sz w:val="26"/>
+          <w:szCs w:val="26"/>
+        </w:rPr>
+      </w:pPr>
+      <w:r>
+        <w:rPr>
+          <w:i/>
+          <w:color w:val="000000" w:themeColor="text1"/>
+          <w:sz w:val="32"/>
+        </w:rPr>
+        <w:tab/>
+      </w:r>
+      <w:r>
+        <w:rPr>
+          <w:color w:val="000000" w:themeColor="text1"/>
+          <w:sz w:val="26"/>
+          <w:szCs w:val="26"/>
+        </w:rPr>
+        <w:t>+</w:t>
+      </w:r>
+      <w:r>
+        <w:rPr>
+          <w:color w:val="000000" w:themeColor="text1"/>
+          <w:sz w:val="26"/>
+          <w:szCs w:val="26"/>
+        </w:rPr>
+        <w:t>images</w:t>
+      </w:r>
+    </w:p>
+    <w:p>
+      <w:pPr>
+        <w:rPr>
+          <w:color w:val="000000" w:themeColor="text1"/>
+          <w:sz w:val="26"/>
+          <w:szCs w:val="26"/>
+        </w:rPr>
+      </w:pPr>
+      <w:r>
+        <w:rPr>
+          <w:color w:val="000000" w:themeColor="text1"/>
+          <w:sz w:val="26"/>
+          <w:szCs w:val="26"/>
+        </w:rPr>
+        <w:tab/>
+      </w:r>
+      <w:r>
+        <w:rPr>
+          <w:color w:val="000000" w:themeColor="text1"/>
+          <w:sz w:val="26"/>
+          <w:szCs w:val="26"/>
+        </w:rPr>
+        <w:tab/>
+      </w:r>
+      <w:r>
+        <w:rPr>
+          <w:color w:val="000000" w:themeColor="text1"/>
+          <w:sz w:val="26"/>
+          <w:szCs w:val="26"/>
+        </w:rPr>
+        <w:t>Hiển thị hình ảnh của sản phẩm</w:t>
+      </w:r>
+    </w:p>
+    <w:p>
+      <w:pPr>
+        <w:rPr>
+          <w:color w:val="000000" w:themeColor="text1"/>
+          <w:sz w:val="26"/>
+          <w:szCs w:val="26"/>
+        </w:rPr>
+      </w:pPr>
+      <w:r>
+        <w:rPr>
+          <w:color w:val="000000" w:themeColor="text1"/>
+          <w:sz w:val="26"/>
+          <w:szCs w:val="26"/>
+        </w:rPr>
+        <w:tab/>
+        <w:t>+</w:t>
+      </w:r>
+      <w:r>
+        <w:rPr>
+          <w:color w:val="000000" w:themeColor="text1"/>
+          <w:sz w:val="26"/>
+          <w:szCs w:val="26"/>
+        </w:rPr>
+        <w:t>Text</w:t>
+      </w:r>
+    </w:p>
+    <w:p>
+      <w:pPr>
+        <w:rPr>
+          <w:color w:val="000000" w:themeColor="text1"/>
+          <w:sz w:val="26"/>
+          <w:szCs w:val="26"/>
+        </w:rPr>
+      </w:pPr>
+      <w:r>
+        <w:rPr>
+          <w:color w:val="000000" w:themeColor="text1"/>
+          <w:sz w:val="26"/>
+          <w:szCs w:val="26"/>
+        </w:rPr>
+        <w:tab/>
+      </w:r>
+      <w:r>
+        <w:rPr>
+          <w:color w:val="000000" w:themeColor="text1"/>
+          <w:sz w:val="26"/>
+          <w:szCs w:val="26"/>
+        </w:rPr>
+        <w:tab/>
+      </w:r>
+      <w:r>
+        <w:rPr>
+          <w:color w:val="000000" w:themeColor="text1"/>
+          <w:sz w:val="26"/>
+          <w:szCs w:val="26"/>
+        </w:rPr>
+        <w:t>Hiển thị thông tin chi tiết của sản phẩm</w:t>
+      </w:r>
+    </w:p>
+    <w:p>
+      <w:pPr>
+        <w:rPr>
+          <w:color w:val="000000" w:themeColor="text1"/>
+          <w:sz w:val="26"/>
+          <w:szCs w:val="26"/>
+        </w:rPr>
+      </w:pPr>
+      <w:r>
+        <w:rPr>
+          <w:color w:val="000000" w:themeColor="text1"/>
+          <w:sz w:val="26"/>
+          <w:szCs w:val="26"/>
+        </w:rPr>
+        <w:tab/>
+        <w:t>+</w:t>
+      </w:r>
+      <w:r>
+        <w:rPr>
+          <w:color w:val="000000" w:themeColor="text1"/>
+          <w:sz w:val="26"/>
+          <w:szCs w:val="26"/>
+        </w:rPr>
+        <w:t>Button</w:t>
+      </w:r>
+    </w:p>
+    <w:p>
+      <w:pPr>
+        <w:rPr>
+          <w:color w:val="000000" w:themeColor="text1"/>
+          <w:sz w:val="26"/>
+          <w:szCs w:val="26"/>
+        </w:rPr>
+      </w:pPr>
+      <w:r>
+        <w:rPr>
+          <w:color w:val="000000" w:themeColor="text1"/>
+          <w:sz w:val="26"/>
+          <w:szCs w:val="26"/>
+        </w:rPr>
+        <w:tab/>
+      </w:r>
+      <w:r>
+        <w:rPr>
+          <w:color w:val="000000" w:themeColor="text1"/>
+          <w:sz w:val="26"/>
+          <w:szCs w:val="26"/>
+        </w:rPr>
+        <w:tab/>
+      </w:r>
+      <w:r>
+        <w:rPr>
+          <w:color w:val="000000" w:themeColor="text1"/>
+          <w:sz w:val="26"/>
+          <w:szCs w:val="26"/>
+        </w:rPr>
+        <w:t>Nhấp vào</w:t>
+      </w:r>
+    </w:p>
+    <w:p>
+      <w:pPr>
+        <w:rPr>
+          <w:color w:val="000000" w:themeColor="text1"/>
+          <w:sz w:val="26"/>
+          <w:szCs w:val="26"/>
+        </w:rPr>
+      </w:pPr>
+      <w:r>
+        <w:rPr>
+          <w:color w:val="000000" w:themeColor="text1"/>
+          <w:sz w:val="26"/>
+          <w:szCs w:val="26"/>
+        </w:rPr>
+        <w:tab/>
+      </w:r>
+      <w:r>
+        <w:rPr>
+          <w:color w:val="000000" w:themeColor="text1"/>
+          <w:sz w:val="26"/>
+          <w:szCs w:val="26"/>
+        </w:rPr>
+        <w:tab/>
+        <w:t>Hiển thị thông báo thêm sản phẩm vào giỏ hàng thành công.</w:t>
+      </w:r>
+    </w:p>
+    <w:p>
+      <w:pPr>
+        <w:rPr>
+          <w:color w:val="000000" w:themeColor="text1"/>
+          <w:sz w:val="26"/>
+          <w:szCs w:val="26"/>
+        </w:rPr>
       </w:pPr>
     </w:p>
     <w:p>
@@ -9970,9 +11184,10 @@
           <w:sz w:val="28"/>
           <w:szCs w:val="28"/>
         </w:rPr>
+        <w:lastRenderedPageBreak/>
         <w:t xml:space="preserve"> </w:t>
       </w:r>
-      <w:bookmarkStart w:id="15" w:name="_Toc531712099"/>
+      <w:bookmarkStart w:id="14" w:name="_Toc531712099"/>
       <w:r>
         <w:rPr>
           <w:rFonts w:ascii="Arial" w:hAnsi="Arial" w:cs="Arial"/>
@@ -9995,7 +11210,7 @@
         </w:rPr>
         <w:t>screen</w:t>
       </w:r>
-      <w:bookmarkEnd w:id="15"/>
+      <w:bookmarkEnd w:id="14"/>
     </w:p>
     <w:p>
       <w:pPr>
@@ -11070,48 +12285,137 @@
     <w:p>
       <w:pPr>
         <w:rPr>
-          <w:rFonts w:ascii="Times New Roman"/>
-          <w:sz w:val="20"/>
-        </w:rPr>
-      </w:pPr>
-    </w:p>
-    <w:p>
-      <w:pPr>
-        <w:rPr>
-          <w:rFonts w:ascii="Times New Roman"/>
-          <w:sz w:val="20"/>
-        </w:rPr>
-      </w:pPr>
-    </w:p>
-    <w:p>
-      <w:pPr>
-        <w:rPr>
-          <w:rFonts w:ascii="Times New Roman"/>
-          <w:sz w:val="20"/>
-        </w:rPr>
-      </w:pPr>
-    </w:p>
-    <w:p>
-      <w:pPr>
-        <w:rPr>
-          <w:rFonts w:ascii="Times New Roman"/>
-          <w:sz w:val="20"/>
-        </w:rPr>
-      </w:pPr>
-    </w:p>
-    <w:p>
-      <w:pPr>
-        <w:rPr>
-          <w:rFonts w:ascii="Times New Roman"/>
-          <w:sz w:val="20"/>
-        </w:rPr>
-      </w:pPr>
-    </w:p>
-    <w:p>
-      <w:pPr>
-        <w:rPr>
-          <w:rFonts w:ascii="Times New Roman"/>
-          <w:sz w:val="20"/>
+          <w:i/>
+          <w:color w:val="000000" w:themeColor="text1"/>
+          <w:sz w:val="32"/>
+        </w:rPr>
+      </w:pPr>
+      <w:r>
+        <w:rPr>
+          <w:i/>
+          <w:color w:val="000000" w:themeColor="text1"/>
+          <w:sz w:val="32"/>
+        </w:rPr>
+        <w:t>How to do</w:t>
+      </w:r>
+    </w:p>
+    <w:p>
+      <w:pPr>
+        <w:rPr>
+          <w:color w:val="000000" w:themeColor="text1"/>
+          <w:sz w:val="26"/>
+          <w:szCs w:val="26"/>
+        </w:rPr>
+      </w:pPr>
+      <w:r>
+        <w:rPr>
+          <w:i/>
+          <w:color w:val="000000" w:themeColor="text1"/>
+          <w:sz w:val="32"/>
+        </w:rPr>
+        <w:tab/>
+      </w:r>
+      <w:r>
+        <w:rPr>
+          <w:color w:val="000000" w:themeColor="text1"/>
+          <w:sz w:val="26"/>
+          <w:szCs w:val="26"/>
+        </w:rPr>
+        <w:t>+images</w:t>
+      </w:r>
+    </w:p>
+    <w:p>
+      <w:pPr>
+        <w:rPr>
+          <w:color w:val="000000" w:themeColor="text1"/>
+          <w:sz w:val="26"/>
+          <w:szCs w:val="26"/>
+        </w:rPr>
+      </w:pPr>
+      <w:r>
+        <w:rPr>
+          <w:color w:val="000000" w:themeColor="text1"/>
+          <w:sz w:val="26"/>
+          <w:szCs w:val="26"/>
+        </w:rPr>
+        <w:tab/>
+      </w:r>
+      <w:r>
+        <w:rPr>
+          <w:color w:val="000000" w:themeColor="text1"/>
+          <w:sz w:val="26"/>
+          <w:szCs w:val="26"/>
+        </w:rPr>
+        <w:tab/>
+        <w:t xml:space="preserve">Hiển thị hình ảnh của </w:t>
+      </w:r>
+      <w:r>
+        <w:rPr>
+          <w:color w:val="000000" w:themeColor="text1"/>
+          <w:sz w:val="26"/>
+          <w:szCs w:val="26"/>
+        </w:rPr>
+        <w:t>tài khoản</w:t>
+      </w:r>
+    </w:p>
+    <w:p>
+      <w:pPr>
+        <w:rPr>
+          <w:color w:val="000000" w:themeColor="text1"/>
+          <w:sz w:val="26"/>
+          <w:szCs w:val="26"/>
+        </w:rPr>
+      </w:pPr>
+      <w:r>
+        <w:rPr>
+          <w:color w:val="000000" w:themeColor="text1"/>
+          <w:sz w:val="26"/>
+          <w:szCs w:val="26"/>
+        </w:rPr>
+        <w:tab/>
+        <w:t>+Text</w:t>
+      </w:r>
+    </w:p>
+    <w:p>
+      <w:pPr>
+        <w:rPr>
+          <w:color w:val="000000" w:themeColor="text1"/>
+          <w:sz w:val="26"/>
+          <w:szCs w:val="26"/>
+        </w:rPr>
+      </w:pPr>
+      <w:r>
+        <w:rPr>
+          <w:color w:val="000000" w:themeColor="text1"/>
+          <w:sz w:val="26"/>
+          <w:szCs w:val="26"/>
+        </w:rPr>
+        <w:tab/>
+      </w:r>
+      <w:r>
+        <w:rPr>
+          <w:color w:val="000000" w:themeColor="text1"/>
+          <w:sz w:val="26"/>
+          <w:szCs w:val="26"/>
+        </w:rPr>
+        <w:tab/>
+        <w:t>Hiển thị thông tin  củ</w:t>
+      </w:r>
+      <w:r>
+        <w:rPr>
+          <w:color w:val="000000" w:themeColor="text1"/>
+          <w:sz w:val="26"/>
+          <w:szCs w:val="26"/>
+        </w:rPr>
+        <w:t>a tài khoản</w:t>
+      </w:r>
+    </w:p>
+    <w:p>
+      <w:pPr>
+        <w:rPr>
+          <w:color w:val="000000" w:themeColor="text1"/>
+          <w:sz w:val="26"/>
+          <w:szCs w:val="26"/>
         </w:rPr>
       </w:pPr>
     </w:p>
@@ -11211,7 +12515,7 @@
         <w:lastRenderedPageBreak/>
         <w:t xml:space="preserve"> </w:t>
       </w:r>
-      <w:bookmarkStart w:id="16" w:name="_Toc531712100"/>
+      <w:bookmarkStart w:id="15" w:name="_Toc531712100"/>
       <w:r>
         <w:rPr>
           <w:sz w:val="28"/>
@@ -11226,7 +12530,7 @@
         </w:rPr>
         <w:t xml:space="preserve"> Screen</w:t>
       </w:r>
-      <w:bookmarkEnd w:id="16"/>
+      <w:bookmarkEnd w:id="15"/>
     </w:p>
     <w:p>
       <w:pPr>
@@ -11991,15 +13295,7 @@
                 <w:sz w:val="24"/>
                 <w:szCs w:val="24"/>
               </w:rPr>
-              <w:t>Text :</w:t>
-            </w:r>
-            <w:r>
-              <w:rPr>
-                <w:rFonts w:ascii="Arial" w:hAnsi="Arial" w:cs="Arial"/>
-                <w:sz w:val="24"/>
-                <w:szCs w:val="24"/>
-              </w:rPr>
-              <w:t>đăng xuất</w:t>
+              <w:t>Text :đăng xuất</w:t>
             </w:r>
           </w:p>
           <w:p>
@@ -12128,6 +13424,194 @@
         <w:ind w:right="115"/>
         <w:jc w:val="both"/>
       </w:pPr>
+    </w:p>
+    <w:p>
+      <w:pPr>
+        <w:rPr>
+          <w:i/>
+          <w:color w:val="000000" w:themeColor="text1"/>
+          <w:sz w:val="32"/>
+        </w:rPr>
+      </w:pPr>
+      <w:r>
+        <w:rPr>
+          <w:i/>
+          <w:color w:val="000000" w:themeColor="text1"/>
+          <w:sz w:val="32"/>
+        </w:rPr>
+        <w:t>How to do</w:t>
+      </w:r>
+    </w:p>
+    <w:p>
+      <w:pPr>
+        <w:rPr>
+          <w:color w:val="000000" w:themeColor="text1"/>
+          <w:sz w:val="26"/>
+          <w:szCs w:val="26"/>
+        </w:rPr>
+      </w:pPr>
+      <w:r>
+        <w:rPr>
+          <w:i/>
+          <w:color w:val="000000" w:themeColor="text1"/>
+          <w:sz w:val="32"/>
+        </w:rPr>
+        <w:tab/>
+      </w:r>
+      <w:r>
+        <w:rPr>
+          <w:color w:val="000000" w:themeColor="text1"/>
+          <w:sz w:val="26"/>
+          <w:szCs w:val="26"/>
+        </w:rPr>
+        <w:t>+</w:t>
+      </w:r>
+      <w:r>
+        <w:rPr>
+          <w:color w:val="000000" w:themeColor="text1"/>
+          <w:sz w:val="26"/>
+          <w:szCs w:val="26"/>
+        </w:rPr>
+        <w:t xml:space="preserve">Button </w:t>
+      </w:r>
+    </w:p>
+    <w:p>
+      <w:pPr>
+        <w:rPr>
+          <w:color w:val="000000" w:themeColor="text1"/>
+          <w:sz w:val="26"/>
+          <w:szCs w:val="26"/>
+        </w:rPr>
+      </w:pPr>
+      <w:r>
+        <w:rPr>
+          <w:color w:val="000000" w:themeColor="text1"/>
+          <w:sz w:val="26"/>
+          <w:szCs w:val="26"/>
+        </w:rPr>
+        <w:tab/>
+      </w:r>
+      <w:r>
+        <w:rPr>
+          <w:color w:val="000000" w:themeColor="text1"/>
+          <w:sz w:val="26"/>
+          <w:szCs w:val="26"/>
+        </w:rPr>
+        <w:tab/>
+        <w:t>Nhấp vào</w:t>
+      </w:r>
+    </w:p>
+    <w:p>
+      <w:pPr>
+        <w:rPr>
+          <w:color w:val="000000" w:themeColor="text1"/>
+          <w:sz w:val="26"/>
+          <w:szCs w:val="26"/>
+        </w:rPr>
+      </w:pPr>
+      <w:r>
+        <w:rPr>
+          <w:color w:val="000000" w:themeColor="text1"/>
+          <w:sz w:val="26"/>
+          <w:szCs w:val="26"/>
+        </w:rPr>
+        <w:tab/>
+      </w:r>
+      <w:r>
+        <w:rPr>
+          <w:color w:val="000000" w:themeColor="text1"/>
+          <w:sz w:val="26"/>
+          <w:szCs w:val="26"/>
+        </w:rPr>
+        <w:tab/>
+      </w:r>
+      <w:r>
+        <w:rPr>
+          <w:color w:val="000000" w:themeColor="text1"/>
+          <w:sz w:val="26"/>
+          <w:szCs w:val="26"/>
+        </w:rPr>
+        <w:t>Chuyển sang màn hình thông tin tài khoản</w:t>
+      </w:r>
+    </w:p>
+    <w:p>
+      <w:pPr>
+        <w:rPr>
+          <w:color w:val="000000" w:themeColor="text1"/>
+          <w:sz w:val="26"/>
+          <w:szCs w:val="26"/>
+        </w:rPr>
+      </w:pPr>
+      <w:r>
+        <w:rPr>
+          <w:color w:val="000000" w:themeColor="text1"/>
+          <w:sz w:val="26"/>
+          <w:szCs w:val="26"/>
+        </w:rPr>
+        <w:tab/>
+        <w:t>+Button</w:t>
+      </w:r>
+    </w:p>
+    <w:p>
+      <w:pPr>
+        <w:rPr>
+          <w:color w:val="000000" w:themeColor="text1"/>
+          <w:sz w:val="26"/>
+          <w:szCs w:val="26"/>
+        </w:rPr>
+      </w:pPr>
+      <w:r>
+        <w:rPr>
+          <w:color w:val="000000" w:themeColor="text1"/>
+          <w:sz w:val="26"/>
+          <w:szCs w:val="26"/>
+        </w:rPr>
+        <w:tab/>
+      </w:r>
+      <w:r>
+        <w:rPr>
+          <w:color w:val="000000" w:themeColor="text1"/>
+          <w:sz w:val="26"/>
+          <w:szCs w:val="26"/>
+        </w:rPr>
+        <w:tab/>
+        <w:t>Nhấp vào</w:t>
+      </w:r>
+    </w:p>
+    <w:p>
+      <w:pPr>
+        <w:rPr>
+          <w:color w:val="000000" w:themeColor="text1"/>
+          <w:sz w:val="26"/>
+          <w:szCs w:val="26"/>
+        </w:rPr>
+      </w:pPr>
+      <w:r>
+        <w:rPr>
+          <w:color w:val="000000" w:themeColor="text1"/>
+          <w:sz w:val="26"/>
+          <w:szCs w:val="26"/>
+        </w:rPr>
+        <w:tab/>
+      </w:r>
+      <w:r>
+        <w:rPr>
+          <w:color w:val="000000" w:themeColor="text1"/>
+          <w:sz w:val="26"/>
+          <w:szCs w:val="26"/>
+        </w:rPr>
+        <w:tab/>
+      </w:r>
+      <w:r>
+        <w:rPr>
+          <w:color w:val="000000" w:themeColor="text1"/>
+          <w:sz w:val="26"/>
+          <w:szCs w:val="26"/>
+        </w:rPr>
+        <w:t>Đăng xuất tài khoản, trở về màn hình đăng nhập</w:t>
+      </w:r>
+      <w:bookmarkStart w:id="16" w:name="_GoBack"/>
+      <w:bookmarkEnd w:id="16"/>
     </w:p>
     <w:p>
       <w:pPr>
@@ -12680,6 +14164,10 @@
         </mc:Choice>
         <mc:Fallback>
           <w:pict>
+            <v:shapetype id="_x0000_t202" coordsize="21600,21600" o:spt="202" path="m,l,21600r21600,l21600,xe">
+              <v:stroke joinstyle="miter"/>
+              <v:path gradientshapeok="t" o:connecttype="rect"/>
+            </v:shapetype>
             <v:shape id="Text Box 8" o:spid="_x0000_s1030" type="#_x0000_t202" style="position:absolute;margin-left:423.4pt;margin-top:701.8pt;width:17.8pt;height:14.1pt;z-index:-19480;visibility:visible;mso-wrap-style:square;mso-width-percent:0;mso-height-percent:0;mso-wrap-distance-left:9pt;mso-wrap-distance-top:0;mso-wrap-distance-right:9pt;mso-wrap-distance-bottom:0;mso-position-horizontal:absolute;mso-position-horizontal-relative:page;mso-position-vertical:absolute;mso-position-vertical-relative:page;mso-width-percent:0;mso-height-percent:0;mso-width-relative:page;mso-height-relative:page;v-text-anchor:top" o:gfxdata="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" filled="f" stroked="f">
               <v:textbox inset="0,0,0,0">
                 <w:txbxContent>
@@ -13156,7 +14644,7 @@
                               <w:noProof/>
                               <w:sz w:val="20"/>
                             </w:rPr>
-                            <w:t>18</w:t>
+                            <w:t>20</w:t>
                           </w:r>
                           <w:r>
                             <w:fldChar w:fldCharType="end"/>
@@ -13187,7 +14675,11 @@
         </mc:Choice>
         <mc:Fallback>
           <w:pict>
-            <v:shape w14:anchorId="3238A4A2" id="Text Box 1" o:spid="_x0000_s1035" type="#_x0000_t202" style="position:absolute;margin-left:517.4pt;margin-top:505pt;width:17.8pt;height:14.1pt;z-index:-19312;visibility:visible;mso-wrap-style:square;mso-width-percent:0;mso-height-percent:0;mso-wrap-distance-left:9pt;mso-wrap-distance-top:0;mso-wrap-distance-right:9pt;mso-wrap-distance-bottom:0;mso-position-horizontal:absolute;mso-position-horizontal-relative:page;mso-position-vertical:absolute;mso-position-vertical-relative:page;mso-width-percent:0;mso-height-percent:0;mso-width-relative:page;mso-height-relative:page;v-text-anchor:top" o:gfxdata="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" filled="f" stroked="f">
+            <v:shapetype w14:anchorId="3238A4A2" id="_x0000_t202" coordsize="21600,21600" o:spt="202" path="m,l,21600r21600,l21600,xe">
+              <v:stroke joinstyle="miter"/>
+              <v:path gradientshapeok="t" o:connecttype="rect"/>
+            </v:shapetype>
+            <v:shape id="Text Box 1" o:spid="_x0000_s1035" type="#_x0000_t202" style="position:absolute;margin-left:517.4pt;margin-top:505pt;width:17.8pt;height:14.1pt;z-index:-19312;visibility:visible;mso-wrap-style:square;mso-width-percent:0;mso-height-percent:0;mso-wrap-distance-left:9pt;mso-wrap-distance-top:0;mso-wrap-distance-right:9pt;mso-wrap-distance-bottom:0;mso-position-horizontal:absolute;mso-position-horizontal-relative:page;mso-position-vertical:absolute;mso-position-vertical-relative:page;mso-width-percent:0;mso-height-percent:0;mso-width-relative:page;mso-height-relative:page;v-text-anchor:top" o:gfxdata="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" filled="f" stroked="f">
               <v:textbox inset="0,0,0,0">
                 <w:txbxContent>
                   <w:p>
@@ -13215,7 +14707,7 @@
                         <w:noProof/>
                         <w:sz w:val="20"/>
                       </w:rPr>
-                      <w:t>18</w:t>
+                      <w:t>20</w:t>
                     </w:r>
                     <w:r>
                       <w:fldChar w:fldCharType="end"/>

</xml_diff>